<commit_message>
added capture sample (using _includes or other template as a function);
</commit_message>
<xml_diff>
--- a/! artefacts/BLOG - 03 Jekyll with Chirpy theme.docx
+++ b/! artefacts/BLOG - 03 Jekyll with Chirpy theme.docx
@@ -3844,8 +3844,6 @@
         </w:rPr>
         <w:t>urls</w:t>
       </w:r>
-      <w:bookmarkStart w:id="1" w:name="_GoBack"/>
-      <w:bookmarkEnd w:id="1"/>
       <w:proofErr w:type="spellEnd"/>
     </w:p>
     <w:p>
@@ -3934,11 +3932,11 @@
       <w:pPr>
         <w:pStyle w:val="Heading1"/>
       </w:pPr>
-      <w:bookmarkStart w:id="2" w:name="_Toc63921992"/>
+      <w:bookmarkStart w:id="1" w:name="_Toc63921992"/>
       <w:r>
         <w:t>Install JEKYLL</w:t>
       </w:r>
-      <w:bookmarkEnd w:id="2"/>
+      <w:bookmarkEnd w:id="1"/>
     </w:p>
     <w:p>
       <w:r>
@@ -3980,11 +3978,11 @@
       <w:pPr>
         <w:pStyle w:val="Heading2"/>
       </w:pPr>
-      <w:bookmarkStart w:id="3" w:name="_Toc63921993"/>
+      <w:bookmarkStart w:id="2" w:name="_Toc63921993"/>
       <w:r>
         <w:t>Install JEKYLL on WSL (windows subsystem for linux)</w:t>
       </w:r>
-      <w:bookmarkEnd w:id="3"/>
+      <w:bookmarkEnd w:id="2"/>
     </w:p>
     <w:p>
       <w:r>
@@ -4321,11 +4319,11 @@
       <w:pPr>
         <w:pStyle w:val="Heading3"/>
       </w:pPr>
-      <w:bookmarkStart w:id="4" w:name="_Toc63921994"/>
+      <w:bookmarkStart w:id="3" w:name="_Toc63921994"/>
       <w:r>
         <w:t>Once installed but want to run Jekyll on different folder</w:t>
       </w:r>
-      <w:bookmarkEnd w:id="4"/>
+      <w:bookmarkEnd w:id="3"/>
     </w:p>
     <w:p>
       <w:pPr>
@@ -4468,102 +4466,164 @@
       <w:pPr>
         <w:pStyle w:val="Heading3"/>
       </w:pPr>
-      <w:bookmarkStart w:id="5" w:name="_Toc63921995"/>
+      <w:bookmarkStart w:id="4" w:name="_Toc63921995"/>
       <w:r>
         <w:t>Important</w:t>
       </w:r>
+      <w:bookmarkEnd w:id="4"/>
+    </w:p>
+    <w:p>
+      <w:pPr>
+        <w:rPr>
+          <w:b/>
+        </w:rPr>
+      </w:pPr>
+      <w:r>
+        <w:t xml:space="preserve">When debugging, sometimes the serve process might stall. Even if you kill the terminal, the port </w:t>
+      </w:r>
+      <w:proofErr w:type="gramStart"/>
+      <w:r>
+        <w:t>won’t</w:t>
+      </w:r>
+      <w:proofErr w:type="gramEnd"/>
+      <w:r>
+        <w:t xml:space="preserve"> be released. Only a restart of the WSL helps, but </w:t>
+      </w:r>
+      <w:proofErr w:type="gramStart"/>
+      <w:r>
+        <w:t>there’s</w:t>
+      </w:r>
+      <w:proofErr w:type="gramEnd"/>
+      <w:r>
+        <w:t xml:space="preserve"> a quicker option: </w:t>
+      </w:r>
+      <w:r>
+        <w:rPr>
+          <w:b/>
+        </w:rPr>
+        <w:t xml:space="preserve">kill the terminal and serve </w:t>
+      </w:r>
+      <w:proofErr w:type="spellStart"/>
+      <w:r>
+        <w:rPr>
+          <w:b/>
+        </w:rPr>
+        <w:t>jekyll</w:t>
+      </w:r>
+      <w:proofErr w:type="spellEnd"/>
+      <w:r>
+        <w:rPr>
+          <w:b/>
+        </w:rPr>
+        <w:t xml:space="preserve"> on a different port.</w:t>
+      </w:r>
+    </w:p>
+    <w:p>
+      <w:pPr>
+        <w:rPr>
+          <w:b/>
+        </w:rPr>
+      </w:pPr>
+      <w:r>
+        <w:rPr>
+          <w:b/>
+        </w:rPr>
+        <w:t xml:space="preserve">Services: </w:t>
+      </w:r>
+      <w:proofErr w:type="spellStart"/>
+      <w:r>
+        <w:rPr>
+          <w:b/>
+        </w:rPr>
+        <w:t>LxssManager</w:t>
+      </w:r>
+      <w:proofErr w:type="spellEnd"/>
+    </w:p>
+    <w:p>
+      <w:pPr>
+        <w:pStyle w:val="Heading2"/>
+      </w:pPr>
+      <w:r>
+        <w:t>Building Jekyll.exe for windows</w:t>
+      </w:r>
+    </w:p>
+    <w:p>
+      <w:hyperlink r:id="rId8" w:history="1">
+        <w:r>
+          <w:rPr>
+            <w:rStyle w:val="Hyperlink"/>
+          </w:rPr>
+          <w:t>http://www.nickw.it/jekyll-dot-exe/</w:t>
+        </w:r>
+      </w:hyperlink>
+    </w:p>
+    <w:p>
+      <w:hyperlink r:id="rId9" w:history="1">
+        <w:r>
+          <w:rPr>
+            <w:rStyle w:val="Hyperlink"/>
+          </w:rPr>
+          <w:t>https://github.com/altbdoor/jekyll-exe/releases/tag/stable-v3.8.3</w:t>
+        </w:r>
+      </w:hyperlink>
+      <w:r>
+        <w:t xml:space="preserve"> - lightweight</w:t>
+      </w:r>
+      <w:r>
+        <w:t xml:space="preserve"> - but solution </w:t>
+      </w:r>
+      <w:r>
+        <w:t>will</w:t>
+      </w:r>
+      <w:r>
+        <w:t xml:space="preserve"> not work with gem </w:t>
+      </w:r>
+      <w:r>
+        <w:t xml:space="preserve">file dependencies </w:t>
+      </w:r>
+      <w:r>
+        <w:sym w:font="Wingdings" w:char="F04C"/>
+      </w:r>
+    </w:p>
+    <w:p>
+      <w:hyperlink r:id="rId10" w:history="1">
+        <w:r>
+          <w:rPr>
+            <w:rStyle w:val="Hyperlink"/>
+          </w:rPr>
+          <w:t>https://www.madhur.co.in/blog/2013/07/20/buildportablejekyll.html</w:t>
+        </w:r>
+      </w:hyperlink>
+    </w:p>
+    <w:p>
+      <w:pPr>
+        <w:pStyle w:val="Heading1"/>
+      </w:pPr>
+      <w:bookmarkStart w:id="5" w:name="_Toc63921996"/>
+      <w:r>
+        <w:t>Get started - Pick a theme for Jekyll</w:t>
+      </w:r>
       <w:bookmarkEnd w:id="5"/>
     </w:p>
     <w:p>
-      <w:pPr>
-        <w:rPr>
-          <w:b/>
-        </w:rPr>
-      </w:pPr>
-      <w:r>
-        <w:t xml:space="preserve">When debugging, sometimes the serve process might stall. Even if you kill the terminal, the port </w:t>
+      <w:r>
+        <w:lastRenderedPageBreak/>
+        <w:t xml:space="preserve">The best </w:t>
       </w:r>
       <w:proofErr w:type="gramStart"/>
       <w:r>
-        <w:t>won’t</w:t>
+        <w:t>way</w:t>
       </w:r>
       <w:proofErr w:type="gramEnd"/>
       <w:r>
-        <w:t xml:space="preserve"> be released. Only a restart of the WSL helps, but </w:t>
+        <w:t xml:space="preserve"> to start with Jekyll is to download a full theme, I picked Chirpy and I must admit it was the best choice I could made. </w:t>
       </w:r>
       <w:proofErr w:type="gramStart"/>
       <w:r>
-        <w:t>there’s</w:t>
+        <w:t>It’s</w:t>
       </w:r>
       <w:proofErr w:type="gramEnd"/>
       <w:r>
-        <w:t xml:space="preserve"> a quicker option: </w:t>
-      </w:r>
-      <w:r>
-        <w:rPr>
-          <w:b/>
-        </w:rPr>
-        <w:t xml:space="preserve">kill the terminal and serve </w:t>
-      </w:r>
-      <w:proofErr w:type="spellStart"/>
-      <w:r>
-        <w:rPr>
-          <w:b/>
-        </w:rPr>
-        <w:t>jekyll</w:t>
-      </w:r>
-      <w:proofErr w:type="spellEnd"/>
-      <w:r>
-        <w:rPr>
-          <w:b/>
-        </w:rPr>
-        <w:t xml:space="preserve"> on a different port.</w:t>
-      </w:r>
-    </w:p>
-    <w:p>
-      <w:r>
-        <w:rPr>
-          <w:b/>
-        </w:rPr>
-        <w:t xml:space="preserve">Services: </w:t>
-      </w:r>
-      <w:proofErr w:type="spellStart"/>
-      <w:r>
-        <w:rPr>
-          <w:b/>
-        </w:rPr>
-        <w:t>LxssManager</w:t>
-      </w:r>
-      <w:proofErr w:type="spellEnd"/>
-    </w:p>
-    <w:p>
-      <w:pPr>
-        <w:pStyle w:val="Heading1"/>
-      </w:pPr>
-      <w:bookmarkStart w:id="6" w:name="_Toc63921996"/>
-      <w:r>
-        <w:t>Get started - Pick a theme for Jekyll</w:t>
-      </w:r>
-      <w:bookmarkEnd w:id="6"/>
-    </w:p>
-    <w:p>
-      <w:r>
-        <w:t xml:space="preserve">The best </w:t>
-      </w:r>
-      <w:proofErr w:type="gramStart"/>
-      <w:r>
-        <w:t>way</w:t>
-      </w:r>
-      <w:proofErr w:type="gramEnd"/>
-      <w:r>
-        <w:t xml:space="preserve"> to start with Jekyll is to download a full theme, I picked Chirpy and I must admit it was the best choice I could made. </w:t>
-      </w:r>
-      <w:proofErr w:type="gramStart"/>
-      <w:r>
-        <w:t>It’s</w:t>
-      </w:r>
-      <w:proofErr w:type="gramEnd"/>
-      <w:r>
         <w:t xml:space="preserve"> an ideal theme to</w:t>
       </w:r>
       <w:r>
@@ -4571,7 +4631,7 @@
       </w:r>
     </w:p>
     <w:p>
-      <w:hyperlink r:id="rId8" w:anchor="css=bootstrap" w:history="1">
+      <w:hyperlink r:id="rId11" w:anchor="css=bootstrap" w:history="1">
         <w:r>
           <w:rPr>
             <w:rStyle w:val="Hyperlink"/>
@@ -4607,7 +4667,7 @@
       <w:r>
         <w:t xml:space="preserve">*** </w:t>
       </w:r>
-      <w:hyperlink r:id="rId9" w:history="1">
+      <w:hyperlink r:id="rId12" w:history="1">
         <w:r>
           <w:rPr>
             <w:rStyle w:val="Hyperlink"/>
@@ -4642,7 +4702,7 @@
           <w:numId w:val="1"/>
         </w:numPr>
       </w:pPr>
-      <w:hyperlink r:id="rId10" w:history="1">
+      <w:hyperlink r:id="rId13" w:history="1">
         <w:r>
           <w:rPr>
             <w:rStyle w:val="Hyperlink"/>
@@ -4665,7 +4725,7 @@
       <w:r>
         <w:t xml:space="preserve">*** </w:t>
       </w:r>
-      <w:hyperlink r:id="rId11" w:history="1">
+      <w:hyperlink r:id="rId14" w:history="1">
         <w:r>
           <w:rPr>
             <w:rStyle w:val="Hyperlink"/>
@@ -4702,7 +4762,7 @@
           <w:numId w:val="1"/>
         </w:numPr>
       </w:pPr>
-      <w:hyperlink r:id="rId12" w:history="1">
+      <w:hyperlink r:id="rId15" w:history="1">
         <w:r>
           <w:rPr>
             <w:rStyle w:val="Hyperlink"/>
@@ -4725,7 +4785,7 @@
           <w:b/>
         </w:rPr>
       </w:pPr>
-      <w:hyperlink r:id="rId13" w:history="1">
+      <w:hyperlink r:id="rId16" w:history="1">
         <w:r>
           <w:rPr>
             <w:rStyle w:val="Hyperlink"/>
@@ -4751,7 +4811,7 @@
           <w:numId w:val="1"/>
         </w:numPr>
       </w:pPr>
-      <w:hyperlink r:id="rId14" w:history="1">
+      <w:hyperlink r:id="rId17" w:history="1">
         <w:r>
           <w:rPr>
             <w:rStyle w:val="Hyperlink"/>
@@ -4786,7 +4846,7 @@
           <w:numId w:val="1"/>
         </w:numPr>
       </w:pPr>
-      <w:hyperlink r:id="rId15" w:history="1">
+      <w:hyperlink r:id="rId18" w:history="1">
         <w:r>
           <w:rPr>
             <w:rStyle w:val="Hyperlink"/>
@@ -4827,7 +4887,7 @@
       <w:r>
         <w:t xml:space="preserve">modern design </w:t>
       </w:r>
-      <w:hyperlink r:id="rId16" w:history="1">
+      <w:hyperlink r:id="rId19" w:history="1">
         <w:r>
           <w:rPr>
             <w:rStyle w:val="Hyperlink"/>
@@ -4852,7 +4912,7 @@
       <w:r>
         <w:t xml:space="preserve">blog &amp; doc in 1 sample </w:t>
       </w:r>
-      <w:hyperlink r:id="rId17" w:history="1">
+      <w:hyperlink r:id="rId20" w:history="1">
         <w:r>
           <w:rPr>
             <w:rStyle w:val="Hyperlink"/>
@@ -4872,7 +4932,7 @@
       <w:r>
         <w:t xml:space="preserve">material design </w:t>
       </w:r>
-      <w:hyperlink r:id="rId18" w:history="1">
+      <w:hyperlink r:id="rId21" w:history="1">
         <w:r>
           <w:rPr>
             <w:rStyle w:val="Hyperlink"/>
@@ -4895,7 +4955,7 @@
       <w:r>
         <w:t xml:space="preserve">stylish design </w:t>
       </w:r>
-      <w:hyperlink r:id="rId19" w:history="1">
+      <w:hyperlink r:id="rId22" w:history="1">
         <w:r>
           <w:rPr>
             <w:rStyle w:val="Hyperlink"/>
@@ -4915,7 +4975,7 @@
       <w:r>
         <w:t xml:space="preserve">unique design </w:t>
       </w:r>
-      <w:hyperlink r:id="rId20" w:history="1">
+      <w:hyperlink r:id="rId23" w:history="1">
         <w:r>
           <w:rPr>
             <w:rStyle w:val="Hyperlink"/>
@@ -4937,7 +4997,7 @@
           <w:u w:val="none"/>
         </w:rPr>
       </w:pPr>
-      <w:hyperlink r:id="rId21" w:history="1">
+      <w:hyperlink r:id="rId24" w:history="1">
         <w:r>
           <w:rPr>
             <w:rStyle w:val="Hyperlink"/>
@@ -4954,7 +5014,7 @@
           <w:numId w:val="6"/>
         </w:numPr>
       </w:pPr>
-      <w:hyperlink r:id="rId22" w:history="1">
+      <w:hyperlink r:id="rId25" w:history="1">
         <w:r>
           <w:rPr>
             <w:rStyle w:val="Hyperlink"/>
@@ -4970,24 +5030,24 @@
       <w:pPr>
         <w:pStyle w:val="Heading1"/>
       </w:pPr>
-      <w:bookmarkStart w:id="7" w:name="_Toc63921997"/>
+      <w:bookmarkStart w:id="6" w:name="_Toc63921997"/>
       <w:r>
         <w:t>Starting with Chirpy</w:t>
       </w:r>
+      <w:bookmarkEnd w:id="6"/>
+    </w:p>
+    <w:p>
+      <w:pPr>
+        <w:pStyle w:val="Heading2"/>
+      </w:pPr>
+      <w:bookmarkStart w:id="7" w:name="_Toc63921998"/>
+      <w:r>
+        <w:t>Make it work</w:t>
+      </w:r>
       <w:bookmarkEnd w:id="7"/>
     </w:p>
     <w:p>
-      <w:pPr>
-        <w:pStyle w:val="Heading2"/>
-      </w:pPr>
-      <w:bookmarkStart w:id="8" w:name="_Toc63921998"/>
-      <w:r>
-        <w:t>Make it work</w:t>
-      </w:r>
-      <w:bookmarkEnd w:id="8"/>
-    </w:p>
-    <w:p>
-      <w:hyperlink r:id="rId23" w:history="1">
+      <w:hyperlink r:id="rId26" w:history="1">
         <w:r>
           <w:rPr>
             <w:rStyle w:val="Hyperlink"/>
@@ -4997,7 +5057,7 @@
       </w:hyperlink>
     </w:p>
     <w:p>
-      <w:hyperlink r:id="rId24" w:history="1">
+      <w:hyperlink r:id="rId27" w:history="1">
         <w:r>
           <w:rPr>
             <w:rStyle w:val="Hyperlink"/>
@@ -5113,6 +5173,7 @@
         </w:numPr>
       </w:pPr>
       <w:r>
+        <w:lastRenderedPageBreak/>
         <w:t>Fix the pages-</w:t>
       </w:r>
       <w:proofErr w:type="spellStart"/>
@@ -5188,7 +5249,6 @@
         <w:rPr>
           <w:noProof/>
         </w:rPr>
-        <w:lastRenderedPageBreak/>
         <w:drawing>
           <wp:inline distT="0" distB="0" distL="0" distR="0" wp14:anchorId="18A73B46" wp14:editId="3E724C98">
             <wp:extent cx="3779848" cy="2209992"/>
@@ -5205,7 +5265,7 @@
                     <pic:cNvPicPr/>
                   </pic:nvPicPr>
                   <pic:blipFill>
-                    <a:blip r:embed="rId25"/>
+                    <a:blip r:embed="rId28"/>
                     <a:stretch>
                       <a:fillRect/>
                     </a:stretch>
@@ -5247,7 +5307,7 @@
                     <pic:cNvPicPr/>
                   </pic:nvPicPr>
                   <pic:blipFill>
-                    <a:blip r:embed="rId26"/>
+                    <a:blip r:embed="rId29"/>
                     <a:stretch>
                       <a:fillRect/>
                     </a:stretch>
@@ -5274,7 +5334,7 @@
           <w:color w:val="FF0000"/>
         </w:rPr>
       </w:pPr>
-      <w:hyperlink r:id="rId27" w:history="1">
+      <w:hyperlink r:id="rId30" w:history="1">
         <w:r>
           <w:rPr>
             <w:rStyle w:val="Hyperlink"/>
@@ -5293,85 +5353,85 @@
       <w:pPr>
         <w:pStyle w:val="Heading2"/>
       </w:pPr>
-      <w:bookmarkStart w:id="9" w:name="_Toc63921999"/>
-      <w:r>
+      <w:bookmarkStart w:id="8" w:name="_Toc63921999"/>
+      <w:r>
+        <w:lastRenderedPageBreak/>
         <w:t>Start local development</w:t>
       </w:r>
+      <w:bookmarkEnd w:id="8"/>
+    </w:p>
+    <w:p>
+      <w:r>
+        <w:t xml:space="preserve">Start </w:t>
+      </w:r>
+      <w:proofErr w:type="spellStart"/>
+      <w:r>
+        <w:t>VSCode</w:t>
+      </w:r>
+      <w:proofErr w:type="spellEnd"/>
+      <w:r>
+        <w:t>, open up terminal, start bash then start serving the site:</w:t>
+      </w:r>
+    </w:p>
+    <w:p>
+      <w:pPr>
+        <w:pStyle w:val="Code-block"/>
+      </w:pPr>
+      <w:proofErr w:type="gramStart"/>
+      <w:r>
+        <w:t>bash</w:t>
+      </w:r>
+      <w:proofErr w:type="gramEnd"/>
+    </w:p>
+    <w:p>
+      <w:pPr>
+        <w:pStyle w:val="Code-block"/>
+      </w:pPr>
+    </w:p>
+    <w:p>
+      <w:pPr>
+        <w:pStyle w:val="Code-block"/>
+      </w:pPr>
+      <w:proofErr w:type="gramStart"/>
+      <w:r>
+        <w:t>bundle</w:t>
+      </w:r>
+      <w:proofErr w:type="gramEnd"/>
+      <w:r>
+        <w:t xml:space="preserve"> exec </w:t>
+      </w:r>
+      <w:proofErr w:type="spellStart"/>
+      <w:r>
+        <w:t>jekyll</w:t>
+      </w:r>
+      <w:proofErr w:type="spellEnd"/>
+      <w:r>
+        <w:t xml:space="preserve"> serve --</w:t>
+      </w:r>
+      <w:proofErr w:type="spellStart"/>
+      <w:r>
+        <w:t>wathch</w:t>
+      </w:r>
+      <w:proofErr w:type="spellEnd"/>
+      <w:r>
+        <w:t xml:space="preserve"> --port 4001</w:t>
+      </w:r>
+    </w:p>
+    <w:p>
+      <w:pPr>
+        <w:pStyle w:val="Heading1"/>
+      </w:pPr>
+      <w:bookmarkStart w:id="9" w:name="_Toc63922000"/>
+      <w:r>
+        <w:t>Jekyll – quick course</w:t>
+      </w:r>
       <w:bookmarkEnd w:id="9"/>
     </w:p>
     <w:p>
       <w:r>
-        <w:t xml:space="preserve">Start </w:t>
-      </w:r>
-      <w:proofErr w:type="spellStart"/>
-      <w:r>
-        <w:t>VSCode</w:t>
-      </w:r>
-      <w:proofErr w:type="spellEnd"/>
-      <w:r>
-        <w:t>, open up terminal, start bash then start serving the site:</w:t>
-      </w:r>
-    </w:p>
-    <w:p>
-      <w:pPr>
-        <w:pStyle w:val="Code-block"/>
-      </w:pPr>
-      <w:proofErr w:type="gramStart"/>
-      <w:r>
-        <w:lastRenderedPageBreak/>
-        <w:t>bash</w:t>
-      </w:r>
-      <w:proofErr w:type="gramEnd"/>
-    </w:p>
-    <w:p>
-      <w:pPr>
-        <w:pStyle w:val="Code-block"/>
-      </w:pPr>
-    </w:p>
-    <w:p>
-      <w:pPr>
-        <w:pStyle w:val="Code-block"/>
-      </w:pPr>
-      <w:proofErr w:type="gramStart"/>
-      <w:r>
-        <w:t>bundle</w:t>
-      </w:r>
-      <w:proofErr w:type="gramEnd"/>
-      <w:r>
-        <w:t xml:space="preserve"> exec </w:t>
-      </w:r>
-      <w:proofErr w:type="spellStart"/>
-      <w:r>
-        <w:t>jekyll</w:t>
-      </w:r>
-      <w:proofErr w:type="spellEnd"/>
-      <w:r>
-        <w:t xml:space="preserve"> serve --</w:t>
-      </w:r>
-      <w:proofErr w:type="spellStart"/>
-      <w:r>
-        <w:t>wathch</w:t>
-      </w:r>
-      <w:proofErr w:type="spellEnd"/>
-      <w:r>
-        <w:t xml:space="preserve"> --port 4001</w:t>
-      </w:r>
-    </w:p>
-    <w:p>
-      <w:pPr>
-        <w:pStyle w:val="Heading1"/>
-      </w:pPr>
-      <w:bookmarkStart w:id="10" w:name="_Toc63922000"/>
-      <w:r>
-        <w:t>Jekyll – quick course</w:t>
-      </w:r>
-      <w:bookmarkEnd w:id="10"/>
-    </w:p>
-    <w:p>
-      <w:r>
         <w:t xml:space="preserve">This link contains a lot of useful information to start with Jekyll: </w:t>
       </w:r>
-      <w:hyperlink r:id="rId28" w:history="1">
+      <w:hyperlink r:id="rId31" w:history="1">
         <w:r>
           <w:rPr>
             <w:rStyle w:val="Hyperlink"/>
@@ -5389,7 +5449,7 @@
       <w:r>
         <w:t xml:space="preserve"> a tutorial is avail: </w:t>
       </w:r>
-      <w:hyperlink r:id="rId29" w:history="1">
+      <w:hyperlink r:id="rId32" w:history="1">
         <w:r>
           <w:rPr>
             <w:rStyle w:val="Hyperlink"/>
@@ -5405,50 +5465,50 @@
       <w:pPr>
         <w:pStyle w:val="Heading2"/>
       </w:pPr>
-      <w:bookmarkStart w:id="11" w:name="_Toc63922001"/>
+      <w:bookmarkStart w:id="10" w:name="_Toc63922001"/>
       <w:r>
         <w:t>FrontMatter</w:t>
       </w:r>
+      <w:bookmarkEnd w:id="10"/>
+    </w:p>
+    <w:p>
+      <w:proofErr w:type="gramStart"/>
+      <w:r>
+        <w:t>Any file that contains a YAML front matter block will be processed by Jekyll as a special file</w:t>
+      </w:r>
+      <w:proofErr w:type="gramEnd"/>
+      <w:r>
+        <w:t>.</w:t>
+      </w:r>
+    </w:p>
+    <w:p>
+      <w:pPr>
+        <w:rPr>
+          <w:b/>
+        </w:rPr>
+      </w:pPr>
+      <w:r>
+        <w:t xml:space="preserve">NOTE: </w:t>
+      </w:r>
+      <w:r>
+        <w:rPr>
+          <w:b/>
+        </w:rPr>
+        <w:t>this is important, as by default Jekyll ignores additional / extra files inside special directories!</w:t>
+      </w:r>
+    </w:p>
+    <w:p>
+      <w:pPr>
+        <w:pStyle w:val="Heading2"/>
+      </w:pPr>
+      <w:bookmarkStart w:id="11" w:name="_Toc63922002"/>
+      <w:r>
+        <w:t>Liquid</w:t>
+      </w:r>
       <w:bookmarkEnd w:id="11"/>
     </w:p>
     <w:p>
-      <w:proofErr w:type="gramStart"/>
-      <w:r>
-        <w:t>Any file that contains a YAML front matter block will be processed by Jekyll as a special file</w:t>
-      </w:r>
-      <w:proofErr w:type="gramEnd"/>
-      <w:r>
-        <w:t>.</w:t>
-      </w:r>
-    </w:p>
-    <w:p>
-      <w:pPr>
-        <w:rPr>
-          <w:b/>
-        </w:rPr>
-      </w:pPr>
-      <w:r>
-        <w:t xml:space="preserve">NOTE: </w:t>
-      </w:r>
-      <w:r>
-        <w:rPr>
-          <w:b/>
-        </w:rPr>
-        <w:t>this is important, as by default Jekyll ignores additional / extra files inside special directories!</w:t>
-      </w:r>
-    </w:p>
-    <w:p>
-      <w:pPr>
-        <w:pStyle w:val="Heading2"/>
-      </w:pPr>
-      <w:bookmarkStart w:id="12" w:name="_Toc63922002"/>
-      <w:r>
-        <w:t>Liquid</w:t>
-      </w:r>
-      <w:bookmarkEnd w:id="12"/>
-    </w:p>
-    <w:p>
-      <w:hyperlink r:id="rId30" w:history="1">
+      <w:hyperlink r:id="rId33" w:history="1">
         <w:r>
           <w:rPr>
             <w:rStyle w:val="Hyperlink"/>
@@ -5474,13 +5534,13 @@
       <w:pPr>
         <w:pStyle w:val="Heading3"/>
       </w:pPr>
-      <w:bookmarkStart w:id="13" w:name="_Ref63616442"/>
-      <w:bookmarkStart w:id="14" w:name="_Toc63922003"/>
+      <w:bookmarkStart w:id="12" w:name="_Ref63616442"/>
+      <w:bookmarkStart w:id="13" w:name="_Toc63922003"/>
       <w:r>
         <w:t>Extra liquid filter plugins</w:t>
       </w:r>
+      <w:bookmarkEnd w:id="12"/>
       <w:bookmarkEnd w:id="13"/>
-      <w:bookmarkEnd w:id="14"/>
     </w:p>
     <w:p>
       <w:proofErr w:type="gramStart"/>
@@ -5502,360 +5562,6 @@
             <wp:extent cx="3848433" cy="480102"/>
             <wp:effectExtent l="0" t="0" r="0" b="0"/>
             <wp:docPr id="11" name="Picture 11"/>
-            <wp:cNvGraphicFramePr>
-              <a:graphicFrameLocks xmlns:a="http://schemas.openxmlformats.org/drawingml/2006/main" noChangeAspect="1"/>
-            </wp:cNvGraphicFramePr>
-            <a:graphic xmlns:a="http://schemas.openxmlformats.org/drawingml/2006/main">
-              <a:graphicData uri="http://schemas.openxmlformats.org/drawingml/2006/picture">
-                <pic:pic xmlns:pic="http://schemas.openxmlformats.org/drawingml/2006/picture">
-                  <pic:nvPicPr>
-                    <pic:cNvPr id="1" name=""/>
-                    <pic:cNvPicPr/>
-                  </pic:nvPicPr>
-                  <pic:blipFill>
-                    <a:blip r:embed="rId31"/>
-                    <a:stretch>
-                      <a:fillRect/>
-                    </a:stretch>
-                  </pic:blipFill>
-                  <pic:spPr>
-                    <a:xfrm>
-                      <a:off x="0" y="0"/>
-                      <a:ext cx="3848433" cy="480102"/>
-                    </a:xfrm>
-                    <a:prstGeom prst="rect">
-                      <a:avLst/>
-                    </a:prstGeom>
-                  </pic:spPr>
-                </pic:pic>
-              </a:graphicData>
-            </a:graphic>
-          </wp:inline>
-        </w:drawing>
-      </w:r>
-    </w:p>
-    <w:p>
-      <w:r>
-        <w:rPr>
-          <w:noProof/>
-        </w:rPr>
-        <w:drawing>
-          <wp:inline distT="0" distB="0" distL="0" distR="0" wp14:anchorId="3A31A365" wp14:editId="0CEFF202">
-            <wp:extent cx="3345306" cy="3063240"/>
-            <wp:effectExtent l="0" t="0" r="7620" b="3810"/>
-            <wp:docPr id="1" name="Picture 1"/>
-            <wp:cNvGraphicFramePr>
-              <a:graphicFrameLocks xmlns:a="http://schemas.openxmlformats.org/drawingml/2006/main" noChangeAspect="1"/>
-            </wp:cNvGraphicFramePr>
-            <a:graphic xmlns:a="http://schemas.openxmlformats.org/drawingml/2006/main">
-              <a:graphicData uri="http://schemas.openxmlformats.org/drawingml/2006/picture">
-                <pic:pic xmlns:pic="http://schemas.openxmlformats.org/drawingml/2006/picture">
-                  <pic:nvPicPr>
-                    <pic:cNvPr id="1" name=""/>
-                    <pic:cNvPicPr/>
-                  </pic:nvPicPr>
-                  <pic:blipFill>
-                    <a:blip r:embed="rId32"/>
-                    <a:stretch>
-                      <a:fillRect/>
-                    </a:stretch>
-                  </pic:blipFill>
-                  <pic:spPr>
-                    <a:xfrm>
-                      <a:off x="0" y="0"/>
-                      <a:ext cx="3348628" cy="3066282"/>
-                    </a:xfrm>
-                    <a:prstGeom prst="rect">
-                      <a:avLst/>
-                    </a:prstGeom>
-                  </pic:spPr>
-                </pic:pic>
-              </a:graphicData>
-            </a:graphic>
-          </wp:inline>
-        </w:drawing>
-      </w:r>
-    </w:p>
-    <w:p>
-      <w:pPr>
-        <w:pStyle w:val="Heading2"/>
-      </w:pPr>
-      <w:bookmarkStart w:id="15" w:name="_Toc63922004"/>
-      <w:r>
-        <w:t>Basic Jekyll concepts</w:t>
-      </w:r>
-      <w:bookmarkEnd w:id="15"/>
-    </w:p>
-    <w:p>
-      <w:pPr>
-        <w:pStyle w:val="Heading3"/>
-      </w:pPr>
-      <w:bookmarkStart w:id="16" w:name="_Toc63922005"/>
-      <w:r>
-        <w:lastRenderedPageBreak/>
-        <w:t>Layouts</w:t>
-      </w:r>
-      <w:bookmarkEnd w:id="16"/>
-    </w:p>
-    <w:p>
-      <w:r>
-        <w:t>Jekyll uses layouts to generate static HTML files.</w:t>
-      </w:r>
-      <w:r>
-        <w:t xml:space="preserve"> This post describes how layouts work: </w:t>
-      </w:r>
-      <w:hyperlink r:id="rId33" w:anchor="how-layouts-work" w:history="1">
-        <w:r>
-          <w:rPr>
-            <w:rStyle w:val="Hyperlink"/>
-          </w:rPr>
-          <w:t>https://jekyllrb.com/tutorials/convert-site-to-jekyll/#how-layouts-work</w:t>
-        </w:r>
-      </w:hyperlink>
-    </w:p>
-    <w:p>
-      <w:r>
-        <w:t>Recap:</w:t>
-      </w:r>
-    </w:p>
-    <w:p>
-      <w:pPr>
-        <w:pStyle w:val="ListParagraph"/>
-        <w:numPr>
-          <w:ilvl w:val="0"/>
-          <w:numId w:val="1"/>
-        </w:numPr>
-      </w:pPr>
-      <w:r>
-        <w:rPr>
-          <w:b/>
-        </w:rPr>
-        <w:t>Layouts do stack.</w:t>
-      </w:r>
-      <w:r>
-        <w:t xml:space="preserve"> The actual layout’s output (content) </w:t>
-      </w:r>
-      <w:proofErr w:type="gramStart"/>
-      <w:r>
-        <w:t>is projected</w:t>
-      </w:r>
-      <w:proofErr w:type="gramEnd"/>
-      <w:r>
-        <w:t xml:space="preserve"> into the upper (parent) one…</w:t>
-      </w:r>
-    </w:p>
-    <w:p>
-      <w:pPr>
-        <w:pStyle w:val="ListParagraph"/>
-        <w:numPr>
-          <w:ilvl w:val="0"/>
-          <w:numId w:val="1"/>
-        </w:numPr>
-      </w:pPr>
-      <w:r>
-        <w:t xml:space="preserve">The </w:t>
-      </w:r>
-      <w:r>
-        <w:rPr>
-          <w:b/>
-        </w:rPr>
-        <w:t>defaults</w:t>
-      </w:r>
-      <w:r>
-        <w:t xml:space="preserve"> section of the </w:t>
-      </w:r>
-      <w:r>
-        <w:rPr>
-          <w:b/>
-        </w:rPr>
-        <w:t>_</w:t>
-      </w:r>
-      <w:proofErr w:type="spellStart"/>
-      <w:r>
-        <w:rPr>
-          <w:b/>
-        </w:rPr>
-        <w:t>config.yml</w:t>
-      </w:r>
-      <w:proofErr w:type="spellEnd"/>
-      <w:r>
-        <w:t xml:space="preserve"> file contains a setup, where we can define for each type of content and/or each path the default layout that </w:t>
-      </w:r>
-      <w:proofErr w:type="gramStart"/>
-      <w:r>
-        <w:t>should be used</w:t>
-      </w:r>
-      <w:proofErr w:type="gramEnd"/>
-      <w:r>
-        <w:t xml:space="preserve">. This layout </w:t>
-      </w:r>
-      <w:proofErr w:type="gramStart"/>
-      <w:r>
-        <w:t>can be overridden</w:t>
-      </w:r>
-      <w:proofErr w:type="gramEnd"/>
-      <w:r>
-        <w:t xml:space="preserve"> by (inside) the </w:t>
-      </w:r>
-      <w:proofErr w:type="spellStart"/>
-      <w:r>
-        <w:t>FrontMatter</w:t>
-      </w:r>
-      <w:proofErr w:type="spellEnd"/>
-      <w:r>
-        <w:t>.</w:t>
-      </w:r>
-    </w:p>
-    <w:p>
-      <w:pPr>
-        <w:pStyle w:val="Heading3"/>
-      </w:pPr>
-      <w:bookmarkStart w:id="17" w:name="_Toc63922006"/>
-      <w:r>
-        <w:t>Posts</w:t>
-      </w:r>
-      <w:bookmarkEnd w:id="17"/>
-    </w:p>
-    <w:p>
-      <w:r>
-        <w:t xml:space="preserve">The _posts folder is where your blog posts live. You typically write posts in Markdown, HTML </w:t>
-      </w:r>
-      <w:proofErr w:type="gramStart"/>
-      <w:r>
-        <w:t>is also supported</w:t>
-      </w:r>
-      <w:proofErr w:type="gramEnd"/>
-      <w:r>
-        <w:t>. To create a post, add a file to your _posts directory with the following format: YEAR-MONTH-DAY-</w:t>
-      </w:r>
-      <w:proofErr w:type="spellStart"/>
-      <w:r>
-        <w:t>title.MARKUP</w:t>
-      </w:r>
-      <w:proofErr w:type="spellEnd"/>
-    </w:p>
-    <w:p>
-      <w:r>
-        <w:t xml:space="preserve">Now we can have the </w:t>
-      </w:r>
-      <w:r>
-        <w:rPr>
-          <w:b/>
-        </w:rPr>
-        <w:t>_post</w:t>
-      </w:r>
-      <w:r>
-        <w:t xml:space="preserve"> folder in the root, but </w:t>
-      </w:r>
-      <w:r>
-        <w:rPr>
-          <w:b/>
-        </w:rPr>
-        <w:t xml:space="preserve">we can have </w:t>
-      </w:r>
-      <w:r>
-        <w:rPr>
-          <w:b/>
-        </w:rPr>
-        <w:t>multiple</w:t>
-      </w:r>
-      <w:r>
-        <w:rPr>
-          <w:b/>
-        </w:rPr>
-        <w:t xml:space="preserve"> _post folder inside other folders</w:t>
-      </w:r>
-      <w:r>
-        <w:t xml:space="preserve"> – in the latter case the other folder names </w:t>
-      </w:r>
-      <w:proofErr w:type="gramStart"/>
-      <w:r>
-        <w:t>are automatically used</w:t>
-      </w:r>
-      <w:proofErr w:type="gramEnd"/>
-      <w:r>
-        <w:t xml:space="preserve"> as categories (which will be expanded via the categories defined in the font matter).</w:t>
-      </w:r>
-    </w:p>
-    <w:p>
-      <w:pPr>
-        <w:pStyle w:val="Heading3"/>
-      </w:pPr>
-      <w:bookmarkStart w:id="18" w:name="_Toc63922007"/>
-      <w:r>
-        <w:t>Pages</w:t>
-      </w:r>
-      <w:bookmarkEnd w:id="18"/>
-    </w:p>
-    <w:p>
-      <w:r>
-        <w:t xml:space="preserve">Are similar to posts, they are just a different collection… Every file that has a </w:t>
-      </w:r>
-      <w:proofErr w:type="spellStart"/>
-      <w:r>
-        <w:t>FontMatter</w:t>
-      </w:r>
-      <w:proofErr w:type="spellEnd"/>
-      <w:r>
-        <w:t xml:space="preserve"> and is processed (and is not a post) </w:t>
-      </w:r>
-      <w:proofErr w:type="gramStart"/>
-      <w:r>
-        <w:t>will be put</w:t>
-      </w:r>
-      <w:proofErr w:type="gramEnd"/>
-      <w:r>
-        <w:t xml:space="preserve"> into this collection.</w:t>
-      </w:r>
-    </w:p>
-    <w:p>
-      <w:pPr>
-        <w:pStyle w:val="Heading3"/>
-      </w:pPr>
-      <w:bookmarkStart w:id="19" w:name="_Toc63922008"/>
-      <w:r>
-        <w:t>Collections</w:t>
-      </w:r>
-      <w:bookmarkEnd w:id="19"/>
-    </w:p>
-    <w:p>
-      <w:r>
-        <w:t xml:space="preserve">If </w:t>
-      </w:r>
-      <w:r>
-        <w:rPr>
-          <w:b/>
-        </w:rPr>
-        <w:t>taxonomies</w:t>
-      </w:r>
-      <w:r>
-        <w:t xml:space="preserve"> (categories and tags) </w:t>
-      </w:r>
-      <w:proofErr w:type="gramStart"/>
-      <w:r>
-        <w:t>would not be tied</w:t>
-      </w:r>
-      <w:proofErr w:type="gramEnd"/>
-      <w:r>
-        <w:t xml:space="preserve"> just to posts, we could use a custom collection for those posts. This would allow us to get rid of the naming convention (limitation) of posts.</w:t>
-      </w:r>
-      <w:r>
-        <w:t xml:space="preserve"> Custom</w:t>
-      </w:r>
-      <w:r>
-        <w:t xml:space="preserve"> collections are accessible from the global site variable.</w:t>
-      </w:r>
-    </w:p>
-    <w:p>
-      <w:r>
-        <w:rPr>
-          <w:noProof/>
-        </w:rPr>
-        <w:drawing>
-          <wp:inline distT="0" distB="0" distL="0" distR="0" wp14:anchorId="00D6E42F" wp14:editId="2D631824">
-            <wp:extent cx="5128704" cy="411516"/>
-            <wp:effectExtent l="0" t="0" r="0" b="7620"/>
-            <wp:docPr id="13" name="Picture 13"/>
             <wp:cNvGraphicFramePr>
               <a:graphicFrameLocks xmlns:a="http://schemas.openxmlformats.org/drawingml/2006/main" noChangeAspect="1"/>
             </wp:cNvGraphicFramePr>
@@ -5875,6 +5581,361 @@
                   <pic:spPr>
                     <a:xfrm>
                       <a:off x="0" y="0"/>
+                      <a:ext cx="3848433" cy="480102"/>
+                    </a:xfrm>
+                    <a:prstGeom prst="rect">
+                      <a:avLst/>
+                    </a:prstGeom>
+                  </pic:spPr>
+                </pic:pic>
+              </a:graphicData>
+            </a:graphic>
+          </wp:inline>
+        </w:drawing>
+      </w:r>
+    </w:p>
+    <w:p>
+      <w:r>
+        <w:rPr>
+          <w:noProof/>
+        </w:rPr>
+        <w:lastRenderedPageBreak/>
+        <w:drawing>
+          <wp:inline distT="0" distB="0" distL="0" distR="0" wp14:anchorId="3A31A365" wp14:editId="0CEFF202">
+            <wp:extent cx="3345306" cy="3063240"/>
+            <wp:effectExtent l="0" t="0" r="7620" b="3810"/>
+            <wp:docPr id="1" name="Picture 1"/>
+            <wp:cNvGraphicFramePr>
+              <a:graphicFrameLocks xmlns:a="http://schemas.openxmlformats.org/drawingml/2006/main" noChangeAspect="1"/>
+            </wp:cNvGraphicFramePr>
+            <a:graphic xmlns:a="http://schemas.openxmlformats.org/drawingml/2006/main">
+              <a:graphicData uri="http://schemas.openxmlformats.org/drawingml/2006/picture">
+                <pic:pic xmlns:pic="http://schemas.openxmlformats.org/drawingml/2006/picture">
+                  <pic:nvPicPr>
+                    <pic:cNvPr id="1" name=""/>
+                    <pic:cNvPicPr/>
+                  </pic:nvPicPr>
+                  <pic:blipFill>
+                    <a:blip r:embed="rId35"/>
+                    <a:stretch>
+                      <a:fillRect/>
+                    </a:stretch>
+                  </pic:blipFill>
+                  <pic:spPr>
+                    <a:xfrm>
+                      <a:off x="0" y="0"/>
+                      <a:ext cx="3348628" cy="3066282"/>
+                    </a:xfrm>
+                    <a:prstGeom prst="rect">
+                      <a:avLst/>
+                    </a:prstGeom>
+                  </pic:spPr>
+                </pic:pic>
+              </a:graphicData>
+            </a:graphic>
+          </wp:inline>
+        </w:drawing>
+      </w:r>
+    </w:p>
+    <w:p>
+      <w:pPr>
+        <w:pStyle w:val="Heading2"/>
+      </w:pPr>
+      <w:bookmarkStart w:id="14" w:name="_Toc63922004"/>
+      <w:r>
+        <w:t>Basic Jekyll concepts</w:t>
+      </w:r>
+      <w:bookmarkEnd w:id="14"/>
+    </w:p>
+    <w:p>
+      <w:pPr>
+        <w:pStyle w:val="Heading3"/>
+      </w:pPr>
+      <w:bookmarkStart w:id="15" w:name="_Toc63922005"/>
+      <w:r>
+        <w:t>Layouts</w:t>
+      </w:r>
+      <w:bookmarkEnd w:id="15"/>
+    </w:p>
+    <w:p>
+      <w:r>
+        <w:t>Jekyll uses layouts to generate static HTML files.</w:t>
+      </w:r>
+      <w:r>
+        <w:t xml:space="preserve"> This post describes how layouts work: </w:t>
+      </w:r>
+      <w:hyperlink r:id="rId36" w:anchor="how-layouts-work" w:history="1">
+        <w:r>
+          <w:rPr>
+            <w:rStyle w:val="Hyperlink"/>
+          </w:rPr>
+          <w:t>https://jekyllrb.com/tutorials/convert-site-to-jekyll/#how-layouts-work</w:t>
+        </w:r>
+      </w:hyperlink>
+    </w:p>
+    <w:p>
+      <w:r>
+        <w:t>Recap:</w:t>
+      </w:r>
+    </w:p>
+    <w:p>
+      <w:pPr>
+        <w:pStyle w:val="ListParagraph"/>
+        <w:numPr>
+          <w:ilvl w:val="0"/>
+          <w:numId w:val="1"/>
+        </w:numPr>
+      </w:pPr>
+      <w:r>
+        <w:rPr>
+          <w:b/>
+        </w:rPr>
+        <w:t>Layouts do stack.</w:t>
+      </w:r>
+      <w:r>
+        <w:t xml:space="preserve"> The actual layout’s output (content) </w:t>
+      </w:r>
+      <w:proofErr w:type="gramStart"/>
+      <w:r>
+        <w:t>is projected</w:t>
+      </w:r>
+      <w:proofErr w:type="gramEnd"/>
+      <w:r>
+        <w:t xml:space="preserve"> into the upper (parent) one…</w:t>
+      </w:r>
+    </w:p>
+    <w:p>
+      <w:pPr>
+        <w:pStyle w:val="ListParagraph"/>
+        <w:numPr>
+          <w:ilvl w:val="0"/>
+          <w:numId w:val="1"/>
+        </w:numPr>
+      </w:pPr>
+      <w:r>
+        <w:t xml:space="preserve">The </w:t>
+      </w:r>
+      <w:r>
+        <w:rPr>
+          <w:b/>
+        </w:rPr>
+        <w:t>defaults</w:t>
+      </w:r>
+      <w:r>
+        <w:t xml:space="preserve"> section of the </w:t>
+      </w:r>
+      <w:r>
+        <w:rPr>
+          <w:b/>
+        </w:rPr>
+        <w:t>_</w:t>
+      </w:r>
+      <w:proofErr w:type="spellStart"/>
+      <w:r>
+        <w:rPr>
+          <w:b/>
+        </w:rPr>
+        <w:t>config.yml</w:t>
+      </w:r>
+      <w:proofErr w:type="spellEnd"/>
+      <w:r>
+        <w:t xml:space="preserve"> file contains a setup, where we can define for each type of content and/or each path the default layout that </w:t>
+      </w:r>
+      <w:proofErr w:type="gramStart"/>
+      <w:r>
+        <w:t>should be used</w:t>
+      </w:r>
+      <w:proofErr w:type="gramEnd"/>
+      <w:r>
+        <w:t xml:space="preserve">. This layout </w:t>
+      </w:r>
+      <w:proofErr w:type="gramStart"/>
+      <w:r>
+        <w:t>can be overridden</w:t>
+      </w:r>
+      <w:proofErr w:type="gramEnd"/>
+      <w:r>
+        <w:t xml:space="preserve"> by (inside) the </w:t>
+      </w:r>
+      <w:proofErr w:type="spellStart"/>
+      <w:r>
+        <w:t>FrontMatter</w:t>
+      </w:r>
+      <w:proofErr w:type="spellEnd"/>
+      <w:r>
+        <w:t>.</w:t>
+      </w:r>
+    </w:p>
+    <w:p>
+      <w:pPr>
+        <w:pStyle w:val="Heading3"/>
+      </w:pPr>
+      <w:bookmarkStart w:id="16" w:name="_Toc63922006"/>
+      <w:r>
+        <w:t>Posts</w:t>
+      </w:r>
+      <w:bookmarkEnd w:id="16"/>
+    </w:p>
+    <w:p>
+      <w:r>
+        <w:t xml:space="preserve">The _posts folder is where your blog posts live. You typically write posts in Markdown, HTML </w:t>
+      </w:r>
+      <w:proofErr w:type="gramStart"/>
+      <w:r>
+        <w:t>is also supported</w:t>
+      </w:r>
+      <w:proofErr w:type="gramEnd"/>
+      <w:r>
+        <w:t>. To create a post, add a file to your _posts directory with the following format: YEAR-MONTH-DAY-</w:t>
+      </w:r>
+      <w:proofErr w:type="spellStart"/>
+      <w:r>
+        <w:t>title.MARKUP</w:t>
+      </w:r>
+      <w:proofErr w:type="spellEnd"/>
+    </w:p>
+    <w:p>
+      <w:r>
+        <w:t xml:space="preserve">Now we can have the </w:t>
+      </w:r>
+      <w:r>
+        <w:rPr>
+          <w:b/>
+        </w:rPr>
+        <w:t>_post</w:t>
+      </w:r>
+      <w:r>
+        <w:t xml:space="preserve"> folder in the root, but </w:t>
+      </w:r>
+      <w:r>
+        <w:rPr>
+          <w:b/>
+        </w:rPr>
+        <w:t xml:space="preserve">we can have </w:t>
+      </w:r>
+      <w:r>
+        <w:rPr>
+          <w:b/>
+        </w:rPr>
+        <w:t>multiple</w:t>
+      </w:r>
+      <w:r>
+        <w:rPr>
+          <w:b/>
+        </w:rPr>
+        <w:t xml:space="preserve"> _post folder inside other folders</w:t>
+      </w:r>
+      <w:r>
+        <w:t xml:space="preserve"> – in the latter case the other folder names </w:t>
+      </w:r>
+      <w:proofErr w:type="gramStart"/>
+      <w:r>
+        <w:t>are automatically used</w:t>
+      </w:r>
+      <w:proofErr w:type="gramEnd"/>
+      <w:r>
+        <w:t xml:space="preserve"> as categories (which will be expanded via the categories defined in the font matter).</w:t>
+      </w:r>
+    </w:p>
+    <w:p>
+      <w:pPr>
+        <w:pStyle w:val="Heading3"/>
+      </w:pPr>
+      <w:bookmarkStart w:id="17" w:name="_Toc63922007"/>
+      <w:r>
+        <w:t>Pages</w:t>
+      </w:r>
+      <w:bookmarkEnd w:id="17"/>
+    </w:p>
+    <w:p>
+      <w:r>
+        <w:t xml:space="preserve">Are similar to posts, they are just a different collection… Every file that has a </w:t>
+      </w:r>
+      <w:proofErr w:type="spellStart"/>
+      <w:r>
+        <w:t>FontMatter</w:t>
+      </w:r>
+      <w:proofErr w:type="spellEnd"/>
+      <w:r>
+        <w:t xml:space="preserve"> and is processed (and is not a post) </w:t>
+      </w:r>
+      <w:proofErr w:type="gramStart"/>
+      <w:r>
+        <w:t>will be put</w:t>
+      </w:r>
+      <w:proofErr w:type="gramEnd"/>
+      <w:r>
+        <w:t xml:space="preserve"> into this collection.</w:t>
+      </w:r>
+    </w:p>
+    <w:p>
+      <w:pPr>
+        <w:pStyle w:val="Heading3"/>
+      </w:pPr>
+      <w:bookmarkStart w:id="18" w:name="_Toc63922008"/>
+      <w:r>
+        <w:t>Collections</w:t>
+      </w:r>
+      <w:bookmarkEnd w:id="18"/>
+    </w:p>
+    <w:p>
+      <w:r>
+        <w:lastRenderedPageBreak/>
+        <w:t xml:space="preserve">If </w:t>
+      </w:r>
+      <w:r>
+        <w:rPr>
+          <w:b/>
+        </w:rPr>
+        <w:t>taxonomies</w:t>
+      </w:r>
+      <w:r>
+        <w:t xml:space="preserve"> (categories and tags) </w:t>
+      </w:r>
+      <w:proofErr w:type="gramStart"/>
+      <w:r>
+        <w:t>would not be tied</w:t>
+      </w:r>
+      <w:proofErr w:type="gramEnd"/>
+      <w:r>
+        <w:t xml:space="preserve"> just to posts, we could use a custom collection for those posts. This would allow us to get rid of the naming convention (limitation) of posts.</w:t>
+      </w:r>
+      <w:r>
+        <w:t xml:space="preserve"> Custom</w:t>
+      </w:r>
+      <w:r>
+        <w:t xml:space="preserve"> collections are accessible from the global site variable.</w:t>
+      </w:r>
+    </w:p>
+    <w:p>
+      <w:r>
+        <w:rPr>
+          <w:noProof/>
+        </w:rPr>
+        <w:drawing>
+          <wp:inline distT="0" distB="0" distL="0" distR="0" wp14:anchorId="00D6E42F" wp14:editId="2D631824">
+            <wp:extent cx="5128704" cy="411516"/>
+            <wp:effectExtent l="0" t="0" r="0" b="7620"/>
+            <wp:docPr id="13" name="Picture 13"/>
+            <wp:cNvGraphicFramePr>
+              <a:graphicFrameLocks xmlns:a="http://schemas.openxmlformats.org/drawingml/2006/main" noChangeAspect="1"/>
+            </wp:cNvGraphicFramePr>
+            <a:graphic xmlns:a="http://schemas.openxmlformats.org/drawingml/2006/main">
+              <a:graphicData uri="http://schemas.openxmlformats.org/drawingml/2006/picture">
+                <pic:pic xmlns:pic="http://schemas.openxmlformats.org/drawingml/2006/picture">
+                  <pic:nvPicPr>
+                    <pic:cNvPr id="1" name=""/>
+                    <pic:cNvPicPr/>
+                  </pic:nvPicPr>
+                  <pic:blipFill>
+                    <a:blip r:embed="rId37"/>
+                    <a:stretch>
+                      <a:fillRect/>
+                    </a:stretch>
+                  </pic:blipFill>
+                  <pic:spPr>
+                    <a:xfrm>
+                      <a:off x="0" y="0"/>
                       <a:ext cx="5128704" cy="411516"/>
                     </a:xfrm>
                     <a:prstGeom prst="rect">
@@ -5892,84 +5953,84 @@
       <w:pPr>
         <w:pStyle w:val="Heading3"/>
       </w:pPr>
-      <w:bookmarkStart w:id="20" w:name="_Toc63922009"/>
+      <w:bookmarkStart w:id="19" w:name="_Toc63922009"/>
       <w:r>
         <w:t>Includes</w:t>
       </w:r>
+      <w:bookmarkEnd w:id="19"/>
+    </w:p>
+    <w:p>
+      <w:pPr>
+        <w:rPr>
+          <w:b/>
+        </w:rPr>
+      </w:pPr>
+      <w:r>
+        <w:rPr>
+          <w:b/>
+        </w:rPr>
+        <w:t>Unfortunately</w:t>
+      </w:r>
+      <w:r>
+        <w:rPr>
+          <w:b/>
+        </w:rPr>
+        <w:t>,</w:t>
+      </w:r>
+      <w:r>
+        <w:rPr>
+          <w:b/>
+        </w:rPr>
+        <w:t xml:space="preserve"> those are very limited but well suited to help us to build the layout in a more grained way.</w:t>
+      </w:r>
+    </w:p>
+    <w:p>
+      <w:pPr>
+        <w:pStyle w:val="Heading3"/>
+      </w:pPr>
+      <w:bookmarkStart w:id="20" w:name="_Toc63922010"/>
+      <w:r>
+        <w:t>Tags vs categories</w:t>
+      </w:r>
       <w:bookmarkEnd w:id="20"/>
     </w:p>
     <w:p>
-      <w:pPr>
+      <w:r>
+        <w:t xml:space="preserve">Tags and categories are keywords (list of keywords). The difference between tags &amp; categories is that </w:t>
+      </w:r>
+      <w:r>
         <w:rPr>
           <w:b/>
         </w:rPr>
-      </w:pPr>
-      <w:r>
-        <w:rPr>
-          <w:b/>
-        </w:rPr>
-        <w:t>Unfortunately</w:t>
-      </w:r>
-      <w:r>
-        <w:rPr>
-          <w:b/>
-        </w:rPr>
-        <w:t>,</w:t>
-      </w:r>
-      <w:r>
-        <w:rPr>
-          <w:b/>
-        </w:rPr>
-        <w:t xml:space="preserve"> those are very limited but well suited to help us to build the layout in a more grained way.</w:t>
+        <w:t>categories can be used in the URL,</w:t>
+      </w:r>
+      <w:r>
+        <w:t xml:space="preserve"> while tags </w:t>
+      </w:r>
+      <w:proofErr w:type="gramStart"/>
+      <w:r>
+        <w:t>can’t</w:t>
+      </w:r>
+      <w:proofErr w:type="gramEnd"/>
+      <w:r>
+        <w:t>.</w:t>
       </w:r>
     </w:p>
     <w:p>
       <w:pPr>
         <w:pStyle w:val="Heading3"/>
       </w:pPr>
-      <w:bookmarkStart w:id="21" w:name="_Toc63922010"/>
-      <w:r>
-        <w:t>Tags vs categories</w:t>
+      <w:bookmarkStart w:id="21" w:name="_Toc63922011"/>
+      <w:r>
+        <w:t>…and the rest</w:t>
       </w:r>
       <w:bookmarkEnd w:id="21"/>
     </w:p>
     <w:p>
       <w:r>
-        <w:t xml:space="preserve">Tags and categories are keywords (list of keywords). The difference between tags &amp; categories is that </w:t>
-      </w:r>
-      <w:r>
-        <w:rPr>
-          <w:b/>
-        </w:rPr>
-        <w:t>categories can be used in the URL,</w:t>
-      </w:r>
-      <w:r>
-        <w:t xml:space="preserve"> while tags </w:t>
-      </w:r>
-      <w:proofErr w:type="gramStart"/>
-      <w:r>
-        <w:t>can’t</w:t>
-      </w:r>
-      <w:proofErr w:type="gramEnd"/>
-      <w:r>
-        <w:t>.</w:t>
-      </w:r>
-    </w:p>
-    <w:p>
-      <w:pPr>
-        <w:pStyle w:val="Heading3"/>
-      </w:pPr>
-      <w:bookmarkStart w:id="22" w:name="_Toc63922011"/>
-      <w:r>
-        <w:t>…and the rest</w:t>
-      </w:r>
-      <w:bookmarkEnd w:id="22"/>
-    </w:p>
-    <w:p>
-      <w:r>
         <w:t xml:space="preserve">Make sure to check out: </w:t>
       </w:r>
-      <w:hyperlink r:id="rId35" w:history="1">
+      <w:hyperlink r:id="rId38" w:history="1">
         <w:r>
           <w:rPr>
             <w:rStyle w:val="Hyperlink"/>
@@ -5985,17 +6046,17 @@
       <w:pPr>
         <w:pStyle w:val="Heading2"/>
       </w:pPr>
-      <w:bookmarkStart w:id="23" w:name="_Toc63922012"/>
+      <w:bookmarkStart w:id="22" w:name="_Toc63922012"/>
       <w:r>
         <w:t>Jekyll build order</w:t>
       </w:r>
       <w:r>
         <w:t xml:space="preserve"> (limitations)</w:t>
       </w:r>
-      <w:bookmarkEnd w:id="23"/>
-    </w:p>
-    <w:p>
-      <w:hyperlink r:id="rId36" w:anchor="issuecomment-770428733" w:history="1">
+      <w:bookmarkEnd w:id="22"/>
+    </w:p>
+    <w:p>
+      <w:hyperlink r:id="rId39" w:anchor="issuecomment-770428733" w:history="1">
         <w:r>
           <w:rPr>
             <w:rStyle w:val="Hyperlink"/>
@@ -6008,7 +6069,7 @@
       </w:r>
     </w:p>
     <w:p>
-      <w:hyperlink r:id="rId37" w:history="1">
+      <w:hyperlink r:id="rId40" w:history="1">
         <w:r>
           <w:rPr>
             <w:rStyle w:val="Hyperlink"/>
@@ -6123,7 +6184,7 @@
                     <pic:cNvPicPr/>
                   </pic:nvPicPr>
                   <pic:blipFill>
-                    <a:blip r:embed="rId38"/>
+                    <a:blip r:embed="rId41"/>
                     <a:stretch>
                       <a:fillRect/>
                     </a:stretch>
@@ -6148,21 +6209,21 @@
       <w:pPr>
         <w:pStyle w:val="Heading1"/>
       </w:pPr>
-      <w:bookmarkStart w:id="24" w:name="_Toc63922013"/>
+      <w:bookmarkStart w:id="23" w:name="_Toc63922013"/>
       <w:r>
         <w:t>Jekyll – Advanced</w:t>
       </w:r>
+      <w:bookmarkEnd w:id="23"/>
+    </w:p>
+    <w:p>
+      <w:pPr>
+        <w:pStyle w:val="Heading2"/>
+      </w:pPr>
+      <w:bookmarkStart w:id="24" w:name="_Toc63922014"/>
+      <w:r>
+        <w:t>Config file error - Rules</w:t>
+      </w:r>
       <w:bookmarkEnd w:id="24"/>
-    </w:p>
-    <w:p>
-      <w:pPr>
-        <w:pStyle w:val="Heading2"/>
-      </w:pPr>
-      <w:bookmarkStart w:id="25" w:name="_Toc63922014"/>
-      <w:r>
-        <w:t>Config file error - Rules</w:t>
-      </w:r>
-      <w:bookmarkEnd w:id="25"/>
     </w:p>
     <w:p>
       <w:r>
@@ -6213,6 +6274,7 @@
         </w:numPr>
       </w:pPr>
       <w:r>
+        <w:lastRenderedPageBreak/>
         <w:t>Use spaces instead of tabs.</w:t>
       </w:r>
     </w:p>
@@ -6308,11 +6370,11 @@
       <w:pPr>
         <w:pStyle w:val="Heading2"/>
       </w:pPr>
-      <w:bookmarkStart w:id="26" w:name="_Toc63922015"/>
+      <w:bookmarkStart w:id="25" w:name="_Toc63922015"/>
       <w:r>
         <w:t>Base URL</w:t>
       </w:r>
-      <w:bookmarkEnd w:id="26"/>
+      <w:bookmarkEnd w:id="25"/>
     </w:p>
     <w:p>
       <w:pPr>
@@ -6320,7 +6382,7 @@
           <w:rStyle w:val="Hyperlink"/>
         </w:rPr>
       </w:pPr>
-      <w:hyperlink r:id="rId39" w:history="1">
+      <w:hyperlink r:id="rId42" w:history="1">
         <w:r>
           <w:rPr>
             <w:rStyle w:val="Hyperlink"/>
@@ -6333,11 +6395,11 @@
       <w:pPr>
         <w:pStyle w:val="Heading2"/>
       </w:pPr>
-      <w:bookmarkStart w:id="27" w:name="_Toc63922016"/>
+      <w:bookmarkStart w:id="26" w:name="_Toc63922016"/>
       <w:r>
         <w:t>Permalinks and site generation</w:t>
       </w:r>
-      <w:bookmarkEnd w:id="27"/>
+      <w:bookmarkEnd w:id="26"/>
     </w:p>
     <w:p>
       <w:pPr>
@@ -6348,7 +6410,7 @@
       <w:r>
         <w:t xml:space="preserve">Good article, also explaining permalinks and Jekyll site generation: </w:t>
       </w:r>
-      <w:hyperlink r:id="rId40" w:history="1">
+      <w:hyperlink r:id="rId43" w:history="1">
         <w:r>
           <w:rPr>
             <w:rStyle w:val="Hyperlink"/>
@@ -6361,11 +6423,11 @@
       <w:pPr>
         <w:pStyle w:val="Heading2"/>
       </w:pPr>
-      <w:bookmarkStart w:id="28" w:name="_Toc63922017"/>
+      <w:bookmarkStart w:id="27" w:name="_Toc63922017"/>
       <w:r>
         <w:t>Collections vs arrays</w:t>
       </w:r>
-      <w:bookmarkEnd w:id="28"/>
+      <w:bookmarkEnd w:id="27"/>
     </w:p>
     <w:p>
       <w:r>
@@ -6397,7 +6459,6 @@
         <w:rPr>
           <w:b/>
         </w:rPr>
-        <w:lastRenderedPageBreak/>
         <w:t>But</w:t>
       </w:r>
       <w:proofErr w:type="gramEnd"/>
@@ -6407,7 +6468,7 @@
         </w:rPr>
         <w:t xml:space="preserve"> there’s a simple solution to fetch all keys and thus enable easy filtering: </w:t>
       </w:r>
-      <w:hyperlink r:id="rId41" w:history="1">
+      <w:hyperlink r:id="rId44" w:history="1">
         <w:r>
           <w:rPr>
             <w:rStyle w:val="Hyperlink"/>
@@ -6481,59 +6542,59 @@
       <w:pPr>
         <w:pStyle w:val="Heading2"/>
       </w:pPr>
-      <w:bookmarkStart w:id="29" w:name="_Toc63922018"/>
+      <w:bookmarkStart w:id="28" w:name="_Toc63922018"/>
       <w:r>
         <w:t>New configuration values inside _config.yml</w:t>
       </w:r>
+      <w:bookmarkEnd w:id="28"/>
+    </w:p>
+    <w:p>
+      <w:r>
+        <w:t xml:space="preserve">By adding new </w:t>
+      </w:r>
+      <w:proofErr w:type="spellStart"/>
+      <w:r>
+        <w:t>config</w:t>
+      </w:r>
+      <w:proofErr w:type="spellEnd"/>
+      <w:r>
+        <w:t xml:space="preserve"> values to _</w:t>
+      </w:r>
+      <w:proofErr w:type="spellStart"/>
+      <w:r>
+        <w:t>config.yml</w:t>
+      </w:r>
+      <w:proofErr w:type="spellEnd"/>
+      <w:r>
+        <w:t xml:space="preserve"> – NOTE: </w:t>
+      </w:r>
+      <w:r>
+        <w:rPr>
+          <w:b/>
+        </w:rPr>
+        <w:t>they had to be unique and non-conflicting with existing global values</w:t>
+      </w:r>
+      <w:r>
+        <w:t xml:space="preserve"> </w:t>
+      </w:r>
+      <w:proofErr w:type="gramStart"/>
+      <w:r>
+        <w:t>–  we</w:t>
+      </w:r>
+      <w:proofErr w:type="gramEnd"/>
+      <w:r>
+        <w:t xml:space="preserve"> managed to tweak whether related articles and post-navigation is shown after the content.</w:t>
+      </w:r>
+    </w:p>
+    <w:p>
+      <w:pPr>
+        <w:pStyle w:val="Heading2"/>
+      </w:pPr>
+      <w:bookmarkStart w:id="29" w:name="_Toc63922019"/>
+      <w:r>
+        <w:t>Allowing static files inside _posts folder</w:t>
+      </w:r>
       <w:bookmarkEnd w:id="29"/>
-    </w:p>
-    <w:p>
-      <w:r>
-        <w:t xml:space="preserve">By adding new </w:t>
-      </w:r>
-      <w:proofErr w:type="spellStart"/>
-      <w:r>
-        <w:t>config</w:t>
-      </w:r>
-      <w:proofErr w:type="spellEnd"/>
-      <w:r>
-        <w:t xml:space="preserve"> values to _</w:t>
-      </w:r>
-      <w:proofErr w:type="spellStart"/>
-      <w:r>
-        <w:t>config.yml</w:t>
-      </w:r>
-      <w:proofErr w:type="spellEnd"/>
-      <w:r>
-        <w:t xml:space="preserve"> – NOTE: </w:t>
-      </w:r>
-      <w:r>
-        <w:rPr>
-          <w:b/>
-        </w:rPr>
-        <w:t>they had to be unique and non-conflicting with existing global values</w:t>
-      </w:r>
-      <w:r>
-        <w:t xml:space="preserve"> </w:t>
-      </w:r>
-      <w:proofErr w:type="gramStart"/>
-      <w:r>
-        <w:t>–  we</w:t>
-      </w:r>
-      <w:proofErr w:type="gramEnd"/>
-      <w:r>
-        <w:t xml:space="preserve"> managed to tweak whether related articles and post-navigation is shown after the content.</w:t>
-      </w:r>
-    </w:p>
-    <w:p>
-      <w:pPr>
-        <w:pStyle w:val="Heading2"/>
-      </w:pPr>
-      <w:bookmarkStart w:id="30" w:name="_Toc63922019"/>
-      <w:r>
-        <w:t>Allowing static files inside _posts folder</w:t>
-      </w:r>
-      <w:bookmarkEnd w:id="30"/>
     </w:p>
     <w:p>
       <w:r>
@@ -6685,7 +6746,7 @@
       </w:r>
     </w:p>
     <w:p>
-      <w:hyperlink r:id="rId42" w:history="1">
+      <w:hyperlink r:id="rId45" w:history="1">
         <w:r>
           <w:rPr>
             <w:rStyle w:val="Hyperlink"/>
@@ -6699,7 +6760,7 @@
       <w:r>
         <w:t xml:space="preserve">In the past similar extra steps were needed: </w:t>
       </w:r>
-      <w:hyperlink r:id="rId43" w:history="1">
+      <w:hyperlink r:id="rId46" w:history="1">
         <w:r>
           <w:rPr>
             <w:rStyle w:val="Hyperlink"/>
@@ -6710,7 +6771,7 @@
       <w:r>
         <w:t xml:space="preserve">, </w:t>
       </w:r>
-      <w:hyperlink r:id="rId44" w:history="1">
+      <w:hyperlink r:id="rId47" w:history="1">
         <w:r>
           <w:rPr>
             <w:rStyle w:val="Hyperlink"/>
@@ -6723,29 +6784,30 @@
       <w:pPr>
         <w:pStyle w:val="Heading1"/>
       </w:pPr>
-      <w:bookmarkStart w:id="31" w:name="_Toc63922020"/>
-      <w:r>
+      <w:bookmarkStart w:id="30" w:name="_Toc63922020"/>
+      <w:r>
+        <w:lastRenderedPageBreak/>
         <w:t>Chirpy</w:t>
       </w:r>
+      <w:bookmarkEnd w:id="30"/>
+    </w:p>
+    <w:p>
+      <w:pPr>
+        <w:pStyle w:val="Heading2"/>
+      </w:pPr>
+      <w:bookmarkStart w:id="31" w:name="_Ref62294036"/>
+      <w:bookmarkStart w:id="32" w:name="_Toc63922021"/>
+      <w:r>
+        <w:t>C</w:t>
+      </w:r>
+      <w:r>
+        <w:t>onfig</w:t>
+      </w:r>
       <w:bookmarkEnd w:id="31"/>
-    </w:p>
-    <w:p>
-      <w:pPr>
-        <w:pStyle w:val="Heading2"/>
-      </w:pPr>
-      <w:bookmarkStart w:id="32" w:name="_Ref62294036"/>
-      <w:bookmarkStart w:id="33" w:name="_Toc63922021"/>
-      <w:r>
-        <w:t>C</w:t>
-      </w:r>
-      <w:r>
-        <w:t>onfig</w:t>
+      <w:r>
+        <w:t>uration</w:t>
       </w:r>
       <w:bookmarkEnd w:id="32"/>
-      <w:r>
-        <w:t>uration</w:t>
-      </w:r>
-      <w:bookmarkEnd w:id="33"/>
     </w:p>
     <w:p>
       <w:r>
@@ -6768,7 +6830,7 @@
                     <pic:cNvPicPr/>
                   </pic:nvPicPr>
                   <pic:blipFill>
-                    <a:blip r:embed="rId45"/>
+                    <a:blip r:embed="rId48"/>
                     <a:stretch>
                       <a:fillRect/>
                     </a:stretch>
@@ -6815,17 +6877,17 @@
       <w:pPr>
         <w:pStyle w:val="Heading2"/>
       </w:pPr>
-      <w:bookmarkStart w:id="34" w:name="_Toc63922022"/>
+      <w:bookmarkStart w:id="33" w:name="_Toc63922022"/>
       <w:r>
         <w:t>B</w:t>
       </w:r>
       <w:r>
         <w:t>asics</w:t>
       </w:r>
-      <w:bookmarkEnd w:id="34"/>
-    </w:p>
-    <w:p>
-      <w:hyperlink r:id="rId46" w:history="1">
+      <w:bookmarkEnd w:id="33"/>
+    </w:p>
+    <w:p>
+      <w:hyperlink r:id="rId49" w:history="1">
         <w:r>
           <w:rPr>
             <w:rStyle w:val="Hyperlink"/>
@@ -6842,7 +6904,6 @@
         <w:pStyle w:val="Heading4"/>
       </w:pPr>
       <w:r>
-        <w:lastRenderedPageBreak/>
         <w:t>CSS / JS</w:t>
       </w:r>
     </w:p>
@@ -6911,7 +6972,7 @@
       <w:r>
         <w:t xml:space="preserve"> is the entry. Those layouts do stack: </w:t>
       </w:r>
-      <w:hyperlink r:id="rId47" w:anchor="how-layouts-work" w:history="1">
+      <w:hyperlink r:id="rId50" w:anchor="how-layouts-work" w:history="1">
         <w:r>
           <w:rPr>
             <w:rStyle w:val="Hyperlink"/>
@@ -7157,21 +7218,22 @@
       <w:pPr>
         <w:pStyle w:val="Heading2"/>
       </w:pPr>
-      <w:bookmarkStart w:id="35" w:name="_Toc63922023"/>
-      <w:r>
+      <w:bookmarkStart w:id="34" w:name="_Toc63922023"/>
+      <w:r>
+        <w:lastRenderedPageBreak/>
         <w:t>Customization</w:t>
       </w:r>
+      <w:bookmarkEnd w:id="34"/>
+    </w:p>
+    <w:p>
+      <w:pPr>
+        <w:pStyle w:val="Heading3"/>
+      </w:pPr>
+      <w:bookmarkStart w:id="35" w:name="_Toc63922024"/>
+      <w:r>
+        <w:t>Extending liquid filters</w:t>
+      </w:r>
       <w:bookmarkEnd w:id="35"/>
-    </w:p>
-    <w:p>
-      <w:pPr>
-        <w:pStyle w:val="Heading3"/>
-      </w:pPr>
-      <w:bookmarkStart w:id="36" w:name="_Toc63922024"/>
-      <w:r>
-        <w:t>Extending liquid filters</w:t>
-      </w:r>
-      <w:bookmarkEnd w:id="36"/>
     </w:p>
     <w:p>
       <w:pPr>
@@ -7226,14 +7288,14 @@
       <w:pPr>
         <w:pStyle w:val="Heading3"/>
       </w:pPr>
-      <w:bookmarkStart w:id="37" w:name="_Toc63922025"/>
+      <w:bookmarkStart w:id="36" w:name="_Toc63922025"/>
       <w:r>
         <w:t>Allowing landing pag</w:t>
       </w:r>
       <w:r>
         <w:t>e</w:t>
       </w:r>
-      <w:bookmarkEnd w:id="37"/>
+      <w:bookmarkEnd w:id="36"/>
     </w:p>
     <w:p>
       <w:proofErr w:type="gramStart"/>
@@ -7476,7 +7538,7 @@
       <w:r>
         <w:t xml:space="preserve">ee: </w:t>
       </w:r>
-      <w:hyperlink r:id="rId48" w:history="1">
+      <w:hyperlink r:id="rId51" w:history="1">
         <w:r>
           <w:rPr>
             <w:rStyle w:val="Hyperlink"/>
@@ -7490,7 +7552,6 @@
     </w:p>
     <w:p>
       <w:r>
-        <w:lastRenderedPageBreak/>
         <w:t xml:space="preserve">Before </w:t>
       </w:r>
       <w:proofErr w:type="spellStart"/>
@@ -7501,7 +7562,7 @@
       <w:r>
         <w:t xml:space="preserve"> actions, this was the way to bypass plugin limitations: </w:t>
       </w:r>
-      <w:hyperlink r:id="rId49" w:history="1">
+      <w:hyperlink r:id="rId52" w:history="1">
         <w:r>
           <w:rPr>
             <w:rStyle w:val="Hyperlink"/>
@@ -7514,11 +7575,11 @@
       <w:pPr>
         <w:pStyle w:val="Heading3"/>
       </w:pPr>
-      <w:bookmarkStart w:id="38" w:name="_Toc63922026"/>
+      <w:bookmarkStart w:id="37" w:name="_Toc63922026"/>
       <w:r>
         <w:t>Fixed pagination issues</w:t>
       </w:r>
-      <w:bookmarkEnd w:id="38"/>
+      <w:bookmarkEnd w:id="37"/>
     </w:p>
     <w:p>
       <w:pPr>
@@ -7588,7 +7649,7 @@
       <w:r>
         <w:t xml:space="preserve">/ - so we introduced a fix on it: </w:t>
       </w:r>
-      <w:hyperlink r:id="rId50" w:history="1">
+      <w:hyperlink r:id="rId53" w:history="1">
         <w:r>
           <w:rPr>
             <w:rStyle w:val="Hyperlink"/>
@@ -7609,7 +7670,7 @@
       <w:r>
         <w:t xml:space="preserve">Links used to fix this plugin: </w:t>
       </w:r>
-      <w:hyperlink r:id="rId51" w:anchor="pagination-can-be-done-only-on-indexhtml" w:history="1">
+      <w:hyperlink r:id="rId54" w:anchor="pagination-can-be-done-only-on-indexhtml" w:history="1">
         <w:r>
           <w:rPr>
             <w:rStyle w:val="Hyperlink"/>
@@ -7622,14 +7683,14 @@
       <w:pPr>
         <w:pStyle w:val="Heading3"/>
       </w:pPr>
-      <w:bookmarkStart w:id="39" w:name="_Toc63922027"/>
+      <w:bookmarkStart w:id="38" w:name="_Toc63922027"/>
       <w:r>
         <w:t>Menu via YAML</w:t>
       </w:r>
       <w:r>
         <w:t xml:space="preserve"> + fixing the “is active” styling</w:t>
       </w:r>
-      <w:bookmarkEnd w:id="39"/>
+      <w:bookmarkEnd w:id="38"/>
     </w:p>
     <w:p>
       <w:pPr>
@@ -7637,7 +7698,7 @@
           <w:rStyle w:val="Hyperlink"/>
         </w:rPr>
       </w:pPr>
-      <w:hyperlink r:id="rId52" w:history="1">
+      <w:hyperlink r:id="rId55" w:history="1">
         <w:r>
           <w:rPr>
             <w:rStyle w:val="Hyperlink"/>
@@ -7684,6 +7745,7 @@
           <w:rFonts w:eastAsia="Times New Roman"/>
           <w:color w:val="D4D4D4"/>
         </w:rPr>
+        <w:lastRenderedPageBreak/>
         <w:t>  </w:t>
       </w:r>
       <w:r>
@@ -9777,6 +9839,7 @@
         <w:rPr>
           <w:rFonts w:eastAsia="Times New Roman"/>
         </w:rPr>
+        <w:lastRenderedPageBreak/>
         <w:t># </w:t>
       </w:r>
       <w:proofErr w:type="gramStart"/>
@@ -11503,35 +11566,35 @@
       <w:pPr>
         <w:pStyle w:val="Heading3"/>
       </w:pPr>
-      <w:bookmarkStart w:id="40" w:name="_Toc63922028"/>
+      <w:bookmarkStart w:id="39" w:name="_Toc63922028"/>
       <w:r>
         <w:t>Archives layout</w:t>
       </w:r>
+      <w:bookmarkEnd w:id="39"/>
+    </w:p>
+    <w:p>
+      <w:r>
+        <w:t xml:space="preserve">As the original CSS did not allowed </w:t>
+      </w:r>
+      <w:proofErr w:type="gramStart"/>
+      <w:r>
+        <w:t>to include</w:t>
+      </w:r>
+      <w:proofErr w:type="gramEnd"/>
+      <w:r>
+        <w:t xml:space="preserve"> extra lines below the blogs title, we had to re-create the entire timeline layout (new HTML and new CSS and extended content).</w:t>
+      </w:r>
+    </w:p>
+    <w:p>
+      <w:pPr>
+        <w:pStyle w:val="Heading3"/>
+      </w:pPr>
+      <w:bookmarkStart w:id="40" w:name="_Toc63922029"/>
+      <w:r>
+        <w:lastRenderedPageBreak/>
+        <w:t>Including special “partial” content</w:t>
+      </w:r>
       <w:bookmarkEnd w:id="40"/>
-    </w:p>
-    <w:p>
-      <w:r>
-        <w:lastRenderedPageBreak/>
-        <w:t xml:space="preserve">As the original CSS did not allowed </w:t>
-      </w:r>
-      <w:proofErr w:type="gramStart"/>
-      <w:r>
-        <w:t>to include</w:t>
-      </w:r>
-      <w:proofErr w:type="gramEnd"/>
-      <w:r>
-        <w:t xml:space="preserve"> extra lines below the blogs title, we had to re-create the entire timeline layout (new HTML and new CSS and extended content).</w:t>
-      </w:r>
-    </w:p>
-    <w:p>
-      <w:pPr>
-        <w:pStyle w:val="Heading3"/>
-      </w:pPr>
-      <w:bookmarkStart w:id="41" w:name="_Toc63922029"/>
-      <w:r>
-        <w:t>Including special “partial” content</w:t>
-      </w:r>
-      <w:bookmarkEnd w:id="41"/>
     </w:p>
     <w:p>
       <w:pPr>
@@ -11893,7 +11956,7 @@
                     <pic:cNvPicPr/>
                   </pic:nvPicPr>
                   <pic:blipFill>
-                    <a:blip r:embed="rId53"/>
+                    <a:blip r:embed="rId56"/>
                     <a:stretch>
                       <a:fillRect/>
                     </a:stretch>
@@ -12023,7 +12086,6 @@
           <w:color w:val="auto"/>
           <w:spacing w:val="0"/>
         </w:rPr>
-        <w:lastRenderedPageBreak/>
         <w:t>Here</w:t>
       </w:r>
       <w:r>
@@ -12061,6 +12123,7 @@
         <w:rPr>
           <w:rFonts w:eastAsia="Times New Roman"/>
         </w:rPr>
+        <w:lastRenderedPageBreak/>
         <w:t>{% assign p =</w:t>
       </w:r>
       <w:proofErr w:type="gramStart"/>
@@ -12364,11 +12427,11 @@
       <w:pPr>
         <w:pStyle w:val="Heading3"/>
       </w:pPr>
-      <w:bookmarkStart w:id="42" w:name="_Toc63922030"/>
+      <w:bookmarkStart w:id="41" w:name="_Toc63922030"/>
       <w:r>
         <w:t>Cookie consent integration</w:t>
       </w:r>
-      <w:bookmarkEnd w:id="42"/>
+      <w:bookmarkEnd w:id="41"/>
     </w:p>
     <w:p>
       <w:pPr>
@@ -12379,7 +12442,7 @@
       <w:r>
         <w:t xml:space="preserve">Jekyll sample: </w:t>
       </w:r>
-      <w:hyperlink r:id="rId54" w:history="1">
+      <w:hyperlink r:id="rId57" w:history="1">
         <w:r>
           <w:rPr>
             <w:rStyle w:val="Hyperlink"/>
@@ -12420,7 +12483,7 @@
       </w:r>
     </w:p>
     <w:p>
-      <w:hyperlink r:id="rId55" w:history="1">
+      <w:hyperlink r:id="rId58" w:history="1">
         <w:r>
           <w:rPr>
             <w:rStyle w:val="Hyperlink"/>
@@ -12441,7 +12504,7 @@
         </w:rPr>
         <w:t xml:space="preserve">Design your JS code: </w:t>
       </w:r>
-      <w:hyperlink r:id="rId56" w:history="1">
+      <w:hyperlink r:id="rId59" w:history="1">
         <w:r>
           <w:rPr>
             <w:rStyle w:val="Hyperlink"/>
@@ -13125,20 +13188,20 @@
       <w:pPr>
         <w:pStyle w:val="Heading3"/>
       </w:pPr>
-      <w:bookmarkStart w:id="43" w:name="_Toc63922031"/>
+      <w:bookmarkStart w:id="42" w:name="_Toc63922031"/>
+      <w:r>
+        <w:t>Show article series</w:t>
+      </w:r>
+      <w:bookmarkEnd w:id="42"/>
+    </w:p>
+    <w:p>
+      <w:pPr>
+        <w:rPr>
+          <w:b/>
+        </w:rPr>
+      </w:pPr>
       <w:r>
         <w:lastRenderedPageBreak/>
-        <w:t>Show article series</w:t>
-      </w:r>
-      <w:bookmarkEnd w:id="43"/>
-    </w:p>
-    <w:p>
-      <w:pPr>
-        <w:rPr>
-          <w:b/>
-        </w:rPr>
-      </w:pPr>
-      <w:r>
         <w:t xml:space="preserve">This function is implemented inside </w:t>
       </w:r>
       <w:proofErr w:type="gramStart"/>
@@ -13387,13 +13450,230 @@
     </w:p>
     <w:p>
       <w:pPr>
+        <w:pStyle w:val="Heading3"/>
+      </w:pPr>
+      <w:bookmarkStart w:id="43" w:name="_Toc63922032"/>
+      <w:r>
+        <w:t>Using include or any template as a function</w:t>
+      </w:r>
+      <w:r>
+        <w:t xml:space="preserve"> (capture)</w:t>
+      </w:r>
+      <w:bookmarkStart w:id="44" w:name="_GoBack"/>
+      <w:bookmarkEnd w:id="44"/>
+    </w:p>
+    <w:p>
+      <w:r>
+        <w:t>Create a simple partial for include</w:t>
+      </w:r>
+      <w:r>
+        <w:t xml:space="preserve"> (_includes/test-fnc.html) – for adding </w:t>
+      </w:r>
+      <w:proofErr w:type="gramStart"/>
+      <w:r>
+        <w:t>2</w:t>
+      </w:r>
+      <w:proofErr w:type="gramEnd"/>
+      <w:r>
+        <w:t xml:space="preserve"> numbers</w:t>
+      </w:r>
+      <w:r>
+        <w:t>:</w:t>
+      </w:r>
+    </w:p>
+    <w:p>
+      <w:pPr>
+        <w:pStyle w:val="Code-block"/>
+        <w:rPr>
+          <w:rFonts w:eastAsia="Times New Roman"/>
+        </w:rPr>
+      </w:pPr>
+      <w:r>
+        <w:rPr>
+          <w:rFonts w:eastAsia="Times New Roman"/>
+        </w:rPr>
+        <w:t>{</w:t>
+      </w:r>
+      <w:proofErr w:type="gramStart"/>
+      <w:r>
+        <w:rPr>
+          <w:rFonts w:eastAsia="Times New Roman"/>
+        </w:rPr>
+        <w:t>{ </w:t>
+      </w:r>
+      <w:proofErr w:type="spellStart"/>
+      <w:r>
+        <w:rPr>
+          <w:rFonts w:eastAsia="Times New Roman"/>
+        </w:rPr>
+        <w:t>include.left</w:t>
+      </w:r>
+      <w:proofErr w:type="spellEnd"/>
+      <w:proofErr w:type="gramEnd"/>
+      <w:r>
+        <w:rPr>
+          <w:rFonts w:eastAsia="Times New Roman"/>
+        </w:rPr>
+        <w:t> | plus: </w:t>
+      </w:r>
+      <w:proofErr w:type="spellStart"/>
+      <w:r>
+        <w:rPr>
+          <w:rFonts w:eastAsia="Times New Roman"/>
+        </w:rPr>
+        <w:t>include.right</w:t>
+      </w:r>
+      <w:proofErr w:type="spellEnd"/>
+      <w:r>
+        <w:rPr>
+          <w:rFonts w:eastAsia="Times New Roman"/>
+        </w:rPr>
+        <w:t> }}</w:t>
+      </w:r>
+    </w:p>
+    <w:p>
+      <w:r>
+        <w:t>Capture the output into a variable</w:t>
+      </w:r>
+      <w:r>
+        <w:t xml:space="preserve"> (on any page)</w:t>
+      </w:r>
+      <w:r>
+        <w:t>:</w:t>
+      </w:r>
+    </w:p>
+    <w:p>
+      <w:pPr>
+        <w:pStyle w:val="Code-block"/>
+        <w:rPr>
+          <w:rFonts w:eastAsia="Times New Roman"/>
+          <w:color w:val="D4D4D4"/>
+        </w:rPr>
+      </w:pPr>
+      <w:proofErr w:type="gramStart"/>
+      <w:r>
+        <w:rPr>
+          <w:rFonts w:eastAsia="Times New Roman"/>
+        </w:rPr>
+        <w:t>&lt;!--</w:t>
+      </w:r>
+      <w:proofErr w:type="gramEnd"/>
+      <w:r>
+        <w:rPr>
+          <w:rFonts w:eastAsia="Times New Roman"/>
+        </w:rPr>
+        <w:t> call </w:t>
+      </w:r>
+      <w:r>
+        <w:rPr>
+          <w:rFonts w:eastAsia="Times New Roman"/>
+        </w:rPr>
+        <w:t>the</w:t>
+      </w:r>
+      <w:r>
+        <w:rPr>
+          <w:rFonts w:eastAsia="Times New Roman"/>
+        </w:rPr>
+        <w:t> function --&gt;</w:t>
+      </w:r>
+    </w:p>
+    <w:p>
+      <w:pPr>
+        <w:pStyle w:val="Code-block"/>
+        <w:rPr>
+          <w:rFonts w:eastAsia="Times New Roman"/>
+        </w:rPr>
+      </w:pPr>
+      <w:r>
+        <w:rPr>
+          <w:rFonts w:eastAsia="Times New Roman"/>
+        </w:rPr>
+        <w:t>{% capture result %}</w:t>
+      </w:r>
+    </w:p>
+    <w:p>
+      <w:pPr>
+        <w:pStyle w:val="Code-block"/>
+        <w:rPr>
+          <w:rFonts w:eastAsia="Times New Roman"/>
+        </w:rPr>
+      </w:pPr>
+      <w:r>
+        <w:rPr>
+          <w:rFonts w:eastAsia="Times New Roman"/>
+        </w:rPr>
+        <w:t>  {% include test-fnc.html left=123 right=210 %}</w:t>
+      </w:r>
+    </w:p>
+    <w:p>
+      <w:pPr>
+        <w:pStyle w:val="Code-block"/>
+        <w:rPr>
+          <w:rFonts w:eastAsia="Times New Roman"/>
+        </w:rPr>
+      </w:pPr>
+      <w:r>
+        <w:rPr>
+          <w:rFonts w:eastAsia="Times New Roman"/>
+        </w:rPr>
+        <w:t>{% </w:t>
+      </w:r>
+      <w:proofErr w:type="spellStart"/>
+      <w:r>
+        <w:rPr>
+          <w:rFonts w:eastAsia="Times New Roman"/>
+        </w:rPr>
+        <w:t>endcapture</w:t>
+      </w:r>
+      <w:proofErr w:type="spellEnd"/>
+      <w:r>
+        <w:rPr>
+          <w:rFonts w:eastAsia="Times New Roman"/>
+        </w:rPr>
+        <w:t> %}</w:t>
+      </w:r>
+    </w:p>
+    <w:p>
+      <w:r>
+        <w:t>Display that variable</w:t>
+      </w:r>
+      <w:r>
+        <w:t xml:space="preserve"> (on any page)</w:t>
+      </w:r>
+      <w:r>
+        <w:t>:</w:t>
+      </w:r>
+    </w:p>
+    <w:p>
+      <w:pPr>
+        <w:pStyle w:val="Code-block"/>
+        <w:rPr>
+          <w:rFonts w:eastAsia="Times New Roman"/>
+        </w:rPr>
+      </w:pPr>
+      <w:proofErr w:type="gramStart"/>
+      <w:r>
+        <w:rPr>
+          <w:rFonts w:eastAsia="Times New Roman"/>
+        </w:rPr>
+        <w:t>result</w:t>
+      </w:r>
+      <w:proofErr w:type="gramEnd"/>
+      <w:r>
+        <w:rPr>
+          <w:rFonts w:eastAsia="Times New Roman"/>
+        </w:rPr>
+        <w:t> is: {{ result }}</w:t>
+      </w:r>
+    </w:p>
+    <w:p>
+      <w:pPr>
         <w:pStyle w:val="Heading2"/>
       </w:pPr>
-      <w:bookmarkStart w:id="44" w:name="_Toc63922032"/>
       <w:r>
         <w:t>Other extras</w:t>
       </w:r>
-      <w:bookmarkEnd w:id="44"/>
+      <w:bookmarkEnd w:id="43"/>
     </w:p>
     <w:p>
       <w:pPr>
@@ -13412,7 +13692,7 @@
       <w:r>
         <w:t xml:space="preserve">: </w:t>
       </w:r>
-      <w:hyperlink r:id="rId57" w:history="1">
+      <w:hyperlink r:id="rId60" w:history="1">
         <w:r>
           <w:rPr>
             <w:rStyle w:val="Hyperlink"/>
@@ -16487,7 +16767,7 @@
 </file>
 
 <file path=customXml/itemProps1.xml><?xml version="1.0" encoding="utf-8"?>
-<ds:datastoreItem xmlns:ds="http://schemas.openxmlformats.org/officeDocument/2006/customXml" ds:itemID="{4464E578-EE36-45FB-AB60-71B85769FEA7}">
+<ds:datastoreItem xmlns:ds="http://schemas.openxmlformats.org/officeDocument/2006/customXml" ds:itemID="{1F1B5CFD-C44D-4A97-9B43-FD1970EAA6E2}">
   <ds:schemaRefs>
     <ds:schemaRef ds:uri="http://schemas.openxmlformats.org/officeDocument/2006/bibliography"/>
   </ds:schemaRefs>

</xml_diff>